<commit_message>
week 1 analysed except redo
</commit_message>
<xml_diff>
--- a/LogForPharo8/Mooc-Pharo_vid.docx
+++ b/LogForPharo8/Mooc-Pharo_vid.docx
@@ -8,63 +8,92 @@
           <w:rFonts w:ascii="Helvetica Neue" w:hAnsi="Helvetica Neue"/>
           <w:b/>
           <w:bCs/>
-          <w:color w:val="FFFFFF"/>
-          <w:sz w:val="19"/>
-          <w:szCs w:val="19"/>
-          <w:shd w:val="clear" w:color="auto" w:fill="5CB85C"/>
-        </w:rPr>
-      </w:pPr>
-      <w:r>
-        <w:rPr>
-          <w:rFonts w:ascii="Helvetica Neue" w:hAnsi="Helvetica Neue"/>
-          <w:b/>
-          <w:bCs/>
-          <w:color w:val="333333"/>
-          <w:shd w:val="clear" w:color="auto" w:fill="FFFFFF"/>
-        </w:rPr>
-        <w:t>Week 1</w:t>
-      </w:r>
-    </w:p>
-    <w:p>
-      <w:proofErr w:type="gramStart"/>
-      <w:r>
-        <w:rPr>
-          <w:rFonts w:ascii="Helvetica Neue" w:hAnsi="Helvetica Neue"/>
-          <w:b/>
-          <w:bCs/>
-          <w:color w:val="FFFFFF"/>
-          <w:sz w:val="19"/>
-          <w:szCs w:val="19"/>
-          <w:shd w:val="clear" w:color="auto" w:fill="5CB85C"/>
-        </w:rPr>
-        <w:t>a)</w:t>
-      </w:r>
-      <w:r>
-        <w:rPr>
-          <w:rFonts w:ascii="Helvetica Neue" w:hAnsi="Helvetica Neue"/>
-          <w:b/>
-          <w:bCs/>
-          <w:color w:val="FFFFFF"/>
-          <w:sz w:val="19"/>
-          <w:szCs w:val="19"/>
-          <w:shd w:val="clear" w:color="auto" w:fill="5CB85C"/>
-        </w:rPr>
-        <w:t>Live</w:t>
-      </w:r>
-      <w:proofErr w:type="gramEnd"/>
-      <w:r>
-        <w:rPr>
-          <w:rFonts w:ascii="Helvetica Neue" w:hAnsi="Helvetica Neue"/>
-          <w:color w:val="333333"/>
-          <w:shd w:val="clear" w:color="auto" w:fill="FFFFFF"/>
-        </w:rPr>
-        <w:t> Selecting and executing expressions</w:t>
+          <w:color w:val="333333"/>
+          <w:shd w:val="clear" w:color="auto" w:fill="FFFFFF"/>
+        </w:rPr>
+      </w:pPr>
+      <w:r>
+        <w:rPr>
+          <w:rFonts w:ascii="Helvetica Neue" w:hAnsi="Helvetica Neue"/>
+          <w:b/>
+          <w:bCs/>
+          <w:color w:val="333333"/>
+          <w:shd w:val="clear" w:color="auto" w:fill="FFFFFF"/>
+        </w:rPr>
+        <w:t xml:space="preserve">Don't use this file. Only for archive for now. </w:t>
       </w:r>
       <w:bookmarkStart w:id="0" w:name="_GoBack"/>
       <w:bookmarkEnd w:id="0"/>
     </w:p>
     <w:p>
-      <w:proofErr w:type="gramStart"/>
+      <w:pPr>
+        <w:rPr>
+          <w:rFonts w:ascii="Helvetica Neue" w:hAnsi="Helvetica Neue"/>
+          <w:b/>
+          <w:bCs/>
+          <w:color w:val="333333"/>
+          <w:shd w:val="clear" w:color="auto" w:fill="FFFFFF"/>
+        </w:rPr>
+      </w:pPr>
+    </w:p>
+    <w:p>
+      <w:pPr>
+        <w:rPr>
+          <w:rFonts w:ascii="Helvetica Neue" w:hAnsi="Helvetica Neue"/>
+          <w:b/>
+          <w:bCs/>
+          <w:color w:val="FFFFFF"/>
+          <w:sz w:val="19"/>
+          <w:szCs w:val="19"/>
+          <w:shd w:val="clear" w:color="auto" w:fill="5CB85C"/>
+        </w:rPr>
+      </w:pPr>
+      <w:r>
+        <w:rPr>
+          <w:rFonts w:ascii="Helvetica Neue" w:hAnsi="Helvetica Neue"/>
+          <w:b/>
+          <w:bCs/>
+          <w:color w:val="333333"/>
+          <w:shd w:val="clear" w:color="auto" w:fill="FFFFFF"/>
+        </w:rPr>
+        <w:t>Week 1</w:t>
+      </w:r>
+    </w:p>
+    <w:p>
+      <w:r>
+        <w:rPr>
+          <w:rFonts w:ascii="Helvetica Neue" w:hAnsi="Helvetica Neue"/>
+          <w:b/>
+          <w:bCs/>
+          <w:color w:val="FFFFFF"/>
+          <w:sz w:val="19"/>
+          <w:szCs w:val="19"/>
+          <w:shd w:val="clear" w:color="auto" w:fill="5CB85C"/>
+        </w:rPr>
+        <w:t>a)</w:t>
+      </w:r>
+      <w:r>
+        <w:rPr>
+          <w:rFonts w:ascii="Helvetica Neue" w:hAnsi="Helvetica Neue"/>
+          <w:b/>
+          <w:bCs/>
+          <w:color w:val="FFFFFF"/>
+          <w:sz w:val="19"/>
+          <w:szCs w:val="19"/>
+          <w:shd w:val="clear" w:color="auto" w:fill="5CB85C"/>
+        </w:rPr>
+        <w:t>Live</w:t>
+      </w:r>
+      <w:r>
+        <w:rPr>
+          <w:rFonts w:ascii="Helvetica Neue" w:hAnsi="Helvetica Neue"/>
+          <w:color w:val="333333"/>
+          <w:shd w:val="clear" w:color="auto" w:fill="FFFFFF"/>
+        </w:rPr>
+        <w:t> Selecting and executing expressions</w:t>
+      </w:r>
+    </w:p>
+    <w:p>
       <w:r>
         <w:rPr>
           <w:rFonts w:ascii="Helvetica Neue" w:hAnsi="Helvetica Neue"/>
@@ -89,7 +118,6 @@
         </w:rPr>
         <w:t>Live</w:t>
       </w:r>
-      <w:proofErr w:type="gramEnd"/>
       <w:r>
         <w:rPr>
           <w:rFonts w:ascii="Helvetica Neue" w:hAnsi="Helvetica Neue"/>
@@ -100,7 +128,6 @@
       </w:r>
     </w:p>
     <w:p>
-      <w:proofErr w:type="gramStart"/>
       <w:r>
         <w:rPr>
           <w:rFonts w:ascii="Helvetica Neue" w:hAnsi="Helvetica Neue"/>
@@ -125,7 +152,6 @@
         </w:rPr>
         <w:t>Live</w:t>
       </w:r>
-      <w:proofErr w:type="gramEnd"/>
       <w:r>
         <w:rPr>
           <w:rFonts w:ascii="Helvetica Neue" w:hAnsi="Helvetica Neue"/>
@@ -136,7 +162,6 @@
       </w:r>
     </w:p>
     <w:p>
-      <w:proofErr w:type="gramStart"/>
       <w:r>
         <w:rPr>
           <w:rFonts w:ascii="Helvetica Neue" w:hAnsi="Helvetica Neue"/>
@@ -161,7 +186,6 @@
         </w:rPr>
         <w:t>Live</w:t>
       </w:r>
-      <w:proofErr w:type="gramEnd"/>
       <w:r>
         <w:rPr>
           <w:rFonts w:ascii="Helvetica Neue" w:hAnsi="Helvetica Neue"/>
@@ -214,7 +238,6 @@
       </w:r>
     </w:p>
     <w:p>
-      <w:proofErr w:type="gramStart"/>
       <w:r>
         <w:rPr>
           <w:rStyle w:val="label"/>
@@ -241,7 +264,6 @@
         </w:rPr>
         <w:t>Live</w:t>
       </w:r>
-      <w:proofErr w:type="gramEnd"/>
       <w:r>
         <w:rPr>
           <w:rFonts w:ascii="Helvetica Neue" w:hAnsi="Helvetica Neue"/>
@@ -252,7 +274,6 @@
       </w:r>
     </w:p>
     <w:p>
-      <w:proofErr w:type="gramStart"/>
       <w:r>
         <w:rPr>
           <w:rStyle w:val="label"/>
@@ -279,7 +300,6 @@
         </w:rPr>
         <w:t>Live</w:t>
       </w:r>
-      <w:proofErr w:type="gramEnd"/>
       <w:r>
         <w:rPr>
           <w:rFonts w:ascii="Helvetica Neue" w:hAnsi="Helvetica Neue"/>
@@ -290,7 +310,6 @@
       </w:r>
     </w:p>
     <w:p>
-      <w:proofErr w:type="gramStart"/>
       <w:r>
         <w:rPr>
           <w:rStyle w:val="label"/>
@@ -317,7 +336,6 @@
         </w:rPr>
         <w:t>Live</w:t>
       </w:r>
-      <w:proofErr w:type="gramEnd"/>
       <w:r>
         <w:rPr>
           <w:rFonts w:ascii="Helvetica Neue" w:hAnsi="Helvetica Neue"/>
@@ -328,7 +346,6 @@
       </w:r>
     </w:p>
     <w:p>
-      <w:proofErr w:type="gramStart"/>
       <w:r>
         <w:rPr>
           <w:rStyle w:val="label"/>
@@ -355,7 +372,6 @@
         </w:rPr>
         <w:t>Live</w:t>
       </w:r>
-      <w:proofErr w:type="gramEnd"/>
       <w:r>
         <w:rPr>
           <w:rFonts w:ascii="Helvetica Neue" w:hAnsi="Helvetica Neue"/>
@@ -366,7 +382,6 @@
       </w:r>
     </w:p>
     <w:p>
-      <w:proofErr w:type="gramStart"/>
       <w:r>
         <w:rPr>
           <w:rStyle w:val="label"/>
@@ -393,7 +408,6 @@
         </w:rPr>
         <w:t>Live</w:t>
       </w:r>
-      <w:proofErr w:type="gramEnd"/>
       <w:r>
         <w:rPr>
           <w:rFonts w:ascii="Helvetica Neue" w:hAnsi="Helvetica Neue"/>
@@ -480,7 +494,6 @@
       </w:r>
     </w:p>
     <w:p>
-      <w:proofErr w:type="gramStart"/>
       <w:r>
         <w:rPr>
           <w:rStyle w:val="label"/>
@@ -507,7 +520,6 @@
         </w:rPr>
         <w:t>Live</w:t>
       </w:r>
-      <w:proofErr w:type="gramEnd"/>
       <w:r>
         <w:rPr>
           <w:rFonts w:ascii="Helvetica Neue" w:hAnsi="Helvetica Neue"/>
@@ -518,7 +530,6 @@
       </w:r>
     </w:p>
     <w:p>
-      <w:proofErr w:type="gramStart"/>
       <w:r>
         <w:rPr>
           <w:rStyle w:val="label"/>
@@ -545,7 +556,6 @@
         </w:rPr>
         <w:t>Live</w:t>
       </w:r>
-      <w:proofErr w:type="gramEnd"/>
       <w:r>
         <w:rPr>
           <w:rFonts w:ascii="Helvetica Neue" w:hAnsi="Helvetica Neue"/>
@@ -556,7 +566,6 @@
       </w:r>
     </w:p>
     <w:p>
-      <w:proofErr w:type="gramStart"/>
       <w:r>
         <w:rPr>
           <w:rStyle w:val="label"/>
@@ -583,7 +592,6 @@
         </w:rPr>
         <w:t>Live</w:t>
       </w:r>
-      <w:proofErr w:type="gramEnd"/>
       <w:r>
         <w:rPr>
           <w:rFonts w:ascii="Helvetica Neue" w:hAnsi="Helvetica Neue"/>
@@ -594,7 +602,6 @@
       </w:r>
     </w:p>
     <w:p>
-      <w:proofErr w:type="gramStart"/>
       <w:r>
         <w:rPr>
           <w:rStyle w:val="label"/>
@@ -621,7 +628,6 @@
         </w:rPr>
         <w:t>Live</w:t>
       </w:r>
-      <w:proofErr w:type="gramEnd"/>
       <w:r>
         <w:rPr>
           <w:rFonts w:ascii="Helvetica Neue" w:hAnsi="Helvetica Neue"/>
@@ -707,7 +713,6 @@
       </w:r>
     </w:p>
     <w:p>
-      <w:proofErr w:type="gramStart"/>
       <w:r>
         <w:rPr>
           <w:rStyle w:val="label"/>
@@ -734,7 +739,6 @@
         </w:rPr>
         <w:t>Live</w:t>
       </w:r>
-      <w:proofErr w:type="gramEnd"/>
       <w:r>
         <w:rPr>
           <w:rFonts w:ascii="Helvetica Neue" w:hAnsi="Helvetica Neue"/>
@@ -745,7 +749,6 @@
       </w:r>
     </w:p>
     <w:p>
-      <w:proofErr w:type="gramStart"/>
       <w:r>
         <w:rPr>
           <w:rStyle w:val="label"/>
@@ -772,7 +775,6 @@
         </w:rPr>
         <w:t>Live</w:t>
       </w:r>
-      <w:proofErr w:type="gramEnd"/>
       <w:r>
         <w:rPr>
           <w:rFonts w:ascii="Helvetica Neue" w:hAnsi="Helvetica Neue"/>
@@ -783,7 +785,6 @@
       </w:r>
     </w:p>
     <w:p>
-      <w:proofErr w:type="gramStart"/>
       <w:r>
         <w:rPr>
           <w:rStyle w:val="label"/>
@@ -810,7 +811,6 @@
         </w:rPr>
         <w:t>Live</w:t>
       </w:r>
-      <w:proofErr w:type="gramEnd"/>
       <w:r>
         <w:rPr>
           <w:rFonts w:ascii="Helvetica Neue" w:hAnsi="Helvetica Neue"/>
@@ -821,7 +821,6 @@
       </w:r>
     </w:p>
     <w:p>
-      <w:proofErr w:type="gramStart"/>
       <w:r>
         <w:rPr>
           <w:rStyle w:val="label"/>
@@ -848,7 +847,6 @@
         </w:rPr>
         <w:t>Live</w:t>
       </w:r>
-      <w:proofErr w:type="gramEnd"/>
       <w:r>
         <w:rPr>
           <w:rFonts w:ascii="Helvetica Neue" w:hAnsi="Helvetica Neue"/>
@@ -938,7 +936,6 @@
       </w:r>
     </w:p>
     <w:p>
-      <w:proofErr w:type="gramStart"/>
       <w:r>
         <w:rPr>
           <w:rStyle w:val="label"/>
@@ -965,7 +962,6 @@
         </w:rPr>
         <w:t>Live</w:t>
       </w:r>
-      <w:proofErr w:type="gramEnd"/>
       <w:r>
         <w:rPr>
           <w:rFonts w:ascii="Helvetica Neue" w:hAnsi="Helvetica Neue"/>
@@ -976,7 +972,6 @@
       </w:r>
     </w:p>
     <w:p>
-      <w:proofErr w:type="gramStart"/>
       <w:r>
         <w:rPr>
           <w:rStyle w:val="label"/>
@@ -1003,7 +998,6 @@
         </w:rPr>
         <w:t>Live</w:t>
       </w:r>
-      <w:proofErr w:type="gramEnd"/>
       <w:r>
         <w:rPr>
           <w:rFonts w:ascii="Helvetica Neue" w:hAnsi="Helvetica Neue"/>
@@ -1014,7 +1008,6 @@
       </w:r>
     </w:p>
     <w:p>
-      <w:proofErr w:type="gramStart"/>
       <w:r>
         <w:rPr>
           <w:rStyle w:val="label"/>
@@ -1041,7 +1034,6 @@
         </w:rPr>
         <w:t>Live</w:t>
       </w:r>
-      <w:proofErr w:type="gramEnd"/>
       <w:r>
         <w:rPr>
           <w:rFonts w:ascii="Helvetica Neue" w:hAnsi="Helvetica Neue"/>
@@ -1052,7 +1044,6 @@
       </w:r>
     </w:p>
     <w:p>
-      <w:proofErr w:type="gramStart"/>
       <w:r>
         <w:rPr>
           <w:rStyle w:val="label"/>
@@ -1079,7 +1070,6 @@
         </w:rPr>
         <w:t>Live</w:t>
       </w:r>
-      <w:proofErr w:type="gramEnd"/>
       <w:r>
         <w:rPr>
           <w:rFonts w:ascii="Helvetica Neue" w:hAnsi="Helvetica Neue"/>
@@ -1090,7 +1080,6 @@
       </w:r>
     </w:p>
     <w:p>
-      <w:proofErr w:type="gramStart"/>
       <w:r>
         <w:rPr>
           <w:rStyle w:val="label"/>
@@ -1117,7 +1106,6 @@
         </w:rPr>
         <w:t>Live</w:t>
       </w:r>
-      <w:proofErr w:type="gramEnd"/>
       <w:r>
         <w:rPr>
           <w:rFonts w:ascii="Helvetica Neue" w:hAnsi="Helvetica Neue"/>
@@ -1204,12 +1192,10 @@
           <w:color w:val="333333"/>
           <w:shd w:val="clear" w:color="auto" w:fill="FFFFFF"/>
         </w:rPr>
-        <w:lastRenderedPageBreak/>
         <w:t>Week 6</w:t>
       </w:r>
     </w:p>
     <w:p>
-      <w:proofErr w:type="gramStart"/>
       <w:r>
         <w:rPr>
           <w:rStyle w:val="label"/>
@@ -1236,7 +1222,6 @@
         </w:rPr>
         <w:t>Live</w:t>
       </w:r>
-      <w:proofErr w:type="gramEnd"/>
       <w:r>
         <w:rPr>
           <w:rFonts w:ascii="Helvetica Neue" w:hAnsi="Helvetica Neue"/>
@@ -1247,7 +1232,6 @@
       </w:r>
     </w:p>
     <w:p>
-      <w:proofErr w:type="gramStart"/>
       <w:r>
         <w:rPr>
           <w:rStyle w:val="label"/>
@@ -1274,7 +1258,6 @@
         </w:rPr>
         <w:t>Live</w:t>
       </w:r>
-      <w:proofErr w:type="gramEnd"/>
       <w:r>
         <w:rPr>
           <w:rFonts w:ascii="Helvetica Neue" w:hAnsi="Helvetica Neue"/>
@@ -1285,7 +1268,6 @@
       </w:r>
     </w:p>
     <w:p>
-      <w:proofErr w:type="gramStart"/>
       <w:r>
         <w:rPr>
           <w:rStyle w:val="label"/>
@@ -1312,7 +1294,6 @@
         </w:rPr>
         <w:t>Live</w:t>
       </w:r>
-      <w:proofErr w:type="gramEnd"/>
       <w:r>
         <w:rPr>
           <w:rFonts w:ascii="Helvetica Neue" w:hAnsi="Helvetica Neue"/>
@@ -1323,7 +1304,6 @@
       </w:r>
     </w:p>
     <w:p>
-      <w:proofErr w:type="gramStart"/>
       <w:r>
         <w:rPr>
           <w:rStyle w:val="label"/>
@@ -1350,7 +1330,6 @@
         </w:rPr>
         <w:t>Live</w:t>
       </w:r>
-      <w:proofErr w:type="gramEnd"/>
       <w:r>
         <w:rPr>
           <w:rFonts w:ascii="Helvetica Neue" w:hAnsi="Helvetica Neue"/>
@@ -1446,7 +1425,6 @@
       </w:r>
     </w:p>
     <w:p>
-      <w:proofErr w:type="gramStart"/>
       <w:r>
         <w:rPr>
           <w:rStyle w:val="label"/>
@@ -1473,7 +1451,6 @@
         </w:rPr>
         <w:t>Live</w:t>
       </w:r>
-      <w:proofErr w:type="gramEnd"/>
       <w:r>
         <w:rPr>
           <w:rFonts w:ascii="Helvetica Neue" w:hAnsi="Helvetica Neue"/>
@@ -1484,7 +1461,6 @@
       </w:r>
     </w:p>
     <w:p>
-      <w:proofErr w:type="gramStart"/>
       <w:r>
         <w:rPr>
           <w:rStyle w:val="label"/>
@@ -1511,7 +1487,6 @@
         </w:rPr>
         <w:t>Live</w:t>
       </w:r>
-      <w:proofErr w:type="gramEnd"/>
       <w:r>
         <w:rPr>
           <w:rFonts w:ascii="Helvetica Neue" w:hAnsi="Helvetica Neue"/>
@@ -1522,7 +1497,6 @@
       </w:r>
     </w:p>
     <w:p>
-      <w:proofErr w:type="gramStart"/>
       <w:r>
         <w:rPr>
           <w:rStyle w:val="label"/>
@@ -1549,7 +1523,6 @@
         </w:rPr>
         <w:t>Live</w:t>
       </w:r>
-      <w:proofErr w:type="gramEnd"/>
       <w:r>
         <w:rPr>
           <w:rFonts w:ascii="Helvetica Neue" w:hAnsi="Helvetica Neue"/>
@@ -1614,56 +1587,25 @@
     <w:p/>
     <w:p>
       <w:r>
-        <w:t xml:space="preserve">Redo a revoir </w:t>
-      </w:r>
-      <w:r>
-        <w:t xml:space="preserve">principalement </w:t>
+        <w:t xml:space="preserve">Redo a revoir principalement </w:t>
       </w:r>
     </w:p>
     <w:p/>
     <w:p>
       <w:r>
-        <w:t xml:space="preserve">Counter </w:t>
-      </w:r>
-      <w:proofErr w:type="gramStart"/>
-      <w:r>
-        <w:t>et</w:t>
-      </w:r>
-      <w:proofErr w:type="gramEnd"/>
-      <w:r>
-        <w:t xml:space="preserve"> Dice dont il faudra que je revois le script (pour l’aligner avec le pdf ou une nouvelle version du pdf </w:t>
+        <w:t xml:space="preserve">Counter et Dice dont il faudra que je revois le script (pour l’aligner avec le pdf ou une nouvelle version du pdf </w:t>
       </w:r>
     </w:p>
     <w:p>
       <w:r>
         <w:tab/>
-      </w:r>
-      <w:r>
-        <w:t xml:space="preserve">- </w:t>
-      </w:r>
-      <w:proofErr w:type="gramStart"/>
-      <w:r>
-        <w:t>un</w:t>
-      </w:r>
-      <w:proofErr w:type="gramEnd"/>
-      <w:r>
-        <w:t xml:space="preserve"> truc sur le nom de la method de creation</w:t>
+        <w:t>- un truc sur le nom de la method de creation</w:t>
       </w:r>
     </w:p>
     <w:p>
       <w:r>
         <w:tab/>
-      </w:r>
-      <w:r>
-        <w:t xml:space="preserve">- </w:t>
-      </w:r>
-      <w:proofErr w:type="gramStart"/>
-      <w:r>
-        <w:t>un</w:t>
-      </w:r>
-      <w:proofErr w:type="gramEnd"/>
-      <w:r>
-        <w:t xml:space="preserve"> point sur le premier test qui ne doit pas etre avec une capture d;exception</w:t>
+        <w:t>- un point sur le premier test qui ne doit pas etre avec une capture d;exception</w:t>
       </w:r>
     </w:p>
     <w:sectPr>
@@ -3288,7 +3230,7 @@
   <a:extraClrSchemeLst/>
   <a:extLst>
     <a:ext uri="{05A4C25C-085E-4340-85A3-A5531E510DB2}">
-      <thm15:themeFamily xmlns:thm15="http://schemas.microsoft.com/office/thememl/2012/main" xmlns="" name="Office Theme" id="{62F939B6-93AF-4DB8-9C6B-D6C7DFDC589F}" vid="{4A3C46E8-61CC-4603-A589-7422A47A8E4A}"/>
+      <thm15:themeFamily xmlns="" xmlns:thm15="http://schemas.microsoft.com/office/thememl/2012/main" name="Office Theme" id="{62F939B6-93AF-4DB8-9C6B-D6C7DFDC589F}" vid="{4A3C46E8-61CC-4603-A589-7422A47A8E4A}"/>
     </a:ext>
   </a:extLst>
 </a:theme>

</xml_diff>